<commit_message>
centering 10 day forecast
</commit_message>
<xml_diff>
--- a/Website Planning Document.docx
+++ b/Website Planning Document.docx
@@ -348,8 +348,13 @@
             <w:pPr>
               <w:spacing w:line="480" w:lineRule="auto"/>
             </w:pPr>
+            <w:bookmarkStart w:id="0" w:name="_GoBack"/>
             <w:r>
-              <w:t>183,130,60 #6</w:t>
+              <w:t>183,130,60</w:t>
+            </w:r>
+            <w:bookmarkEnd w:id="0"/>
+            <w:r>
+              <w:t xml:space="preserve"> #6</w:t>
             </w:r>
           </w:p>
         </w:tc>
@@ -518,11 +523,9 @@
       <w:r>
         <w:t>, Link =#</w:t>
       </w:r>
-      <w:proofErr w:type="gramStart"/>
-      <w:r>
-        <w:t>8,  h</w:t>
-      </w:r>
-      <w:proofErr w:type="gramEnd"/>
+      <w:r>
+        <w:t>8, h</w:t>
+      </w:r>
       <w:r>
         <w:t xml:space="preserve">1-h6 =#4, Text in footer =#6, </w:t>
       </w:r>
@@ -700,23 +703,7 @@
             <w:rStyle w:val="Hyperlink"/>
             <w:rFonts w:cstheme="minorHAnsi"/>
           </w:rPr>
-          <w:t>https://wir</w:t>
-        </w:r>
-        <w:bookmarkStart w:id="0" w:name="_GoBack"/>
-        <w:bookmarkEnd w:id="0"/>
-        <w:r>
-          <w:rPr>
-            <w:rStyle w:val="Hyperlink"/>
-            <w:rFonts w:cstheme="minorHAnsi"/>
-          </w:rPr>
-          <w:t>e</w:t>
-        </w:r>
-        <w:r>
-          <w:rPr>
-            <w:rStyle w:val="Hyperlink"/>
-            <w:rFonts w:cstheme="minorHAnsi"/>
-          </w:rPr>
-          <w:t>frame.cc/4OveVV</w:t>
+          <w:t>https://wireframe.cc/4OveVV</w:t>
         </w:r>
       </w:hyperlink>
     </w:p>
@@ -745,21 +732,7 @@
             <w:rStyle w:val="Hyperlink"/>
             <w:rFonts w:cstheme="minorHAnsi"/>
           </w:rPr>
-          <w:t>https://</w:t>
-        </w:r>
-        <w:r>
-          <w:rPr>
-            <w:rStyle w:val="Hyperlink"/>
-            <w:rFonts w:cstheme="minorHAnsi"/>
-          </w:rPr>
-          <w:t>w</w:t>
-        </w:r>
-        <w:r>
-          <w:rPr>
-            <w:rStyle w:val="Hyperlink"/>
-            <w:rFonts w:cstheme="minorHAnsi"/>
-          </w:rPr>
-          <w:t>ireframe.cc/zplFQ2</w:t>
+          <w:t>https://wireframe.cc/zplFQ2</w:t>
         </w:r>
       </w:hyperlink>
     </w:p>
@@ -788,35 +761,7 @@
             <w:rStyle w:val="Hyperlink"/>
             <w:rFonts w:cstheme="minorHAnsi"/>
           </w:rPr>
-          <w:t>https://wire</w:t>
-        </w:r>
-        <w:r>
-          <w:rPr>
-            <w:rStyle w:val="Hyperlink"/>
-            <w:rFonts w:cstheme="minorHAnsi"/>
-          </w:rPr>
-          <w:t>f</w:t>
-        </w:r>
-        <w:r>
-          <w:rPr>
-            <w:rStyle w:val="Hyperlink"/>
-            <w:rFonts w:cstheme="minorHAnsi"/>
-          </w:rPr>
-          <w:t>ram</w:t>
-        </w:r>
-        <w:r>
-          <w:rPr>
-            <w:rStyle w:val="Hyperlink"/>
-            <w:rFonts w:cstheme="minorHAnsi"/>
-          </w:rPr>
-          <w:t>e</w:t>
-        </w:r>
-        <w:r>
-          <w:rPr>
-            <w:rStyle w:val="Hyperlink"/>
-            <w:rFonts w:cstheme="minorHAnsi"/>
-          </w:rPr>
-          <w:t>.cc/REFuVj</w:t>
+          <w:t>https://wireframe.cc/REFuVj</w:t>
         </w:r>
       </w:hyperlink>
     </w:p>

</xml_diff>